<commit_message>
Remove duplicates and update to match poster
</commit_message>
<xml_diff>
--- a/04-Development-and-Quality-Assurance/Poster/Sections/03 Objectives.docx
+++ b/04-Development-and-Quality-Assurance/Poster/Sections/03 Objectives.docx
@@ -9,161 +9,29 @@
         </w:rPr>
       </w:pPr>
       <w:r>
-        <w:rPr>
-          <w:lang w:val="en-US"/>
-        </w:rPr>
-        <w:t xml:space="preserve">The objective is to evaluate the performance of Ubuntu, Fedora, and Kali Linux configured as software routers in a 4-computer network (2 clients, 2 routers/servers). The evaluation will: </w:t>
+        <w:t>Evaluating network performance of Ubuntu, Fedora, and Kali Linux</w:t>
       </w:r>
-    </w:p>
-    <w:p>
-      <w:pPr>
-        <w:numPr>
-          <w:ilvl w:val="0"/>
-          <w:numId w:val="1"/>
-        </w:numPr>
-        <w:rPr>
-          <w:lang w:val="en-US"/>
-        </w:rPr>
-      </w:pPr>
       <w:r>
         <w:rPr>
-          <w:lang w:val="en-US"/>
+          <w:b/>
+          <w:bCs/>
         </w:rPr>
-        <w:t>Use TCP and UDP protocols.</w:t>
+        <w:t xml:space="preserve"> </w:t>
       </w:r>
-    </w:p>
-    <w:p>
-      <w:pPr>
-        <w:numPr>
-          <w:ilvl w:val="0"/>
-          <w:numId w:val="1"/>
-        </w:numPr>
-        <w:rPr>
-          <w:lang w:val="en-US"/>
-        </w:rPr>
-      </w:pPr>
       <w:r>
-        <w:rPr>
-          <w:lang w:val="en-US"/>
-        </w:rPr>
-        <w:t>Test on both IPv4 and IPv6.</w:t>
-      </w:r>
-    </w:p>
-    <w:p>
-      <w:pPr>
-        <w:numPr>
-          <w:ilvl w:val="0"/>
-          <w:numId w:val="1"/>
-        </w:numPr>
-        <w:rPr>
-          <w:lang w:val="en-US"/>
-        </w:rPr>
-      </w:pPr>
-      <w:r>
-        <w:rPr>
-          <w:lang w:val="en-US"/>
-        </w:rPr>
-        <w:t>Use</w:t>
+        <w:t>configured as software routers in a 4-computer (2 clients, 2 routers) daisy chain network topology (Figure 2).</w:t>
       </w:r>
       <w:r>
         <w:rPr>
           <w:lang w:val="en-US"/>
         </w:rPr>
-        <w:t xml:space="preserve"> D-ITG for traffic generation.</w:t>
-      </w:r>
-    </w:p>
-    <w:p>
-      <w:pPr>
-        <w:numPr>
-          <w:ilvl w:val="0"/>
-          <w:numId w:val="1"/>
-        </w:numPr>
-        <w:rPr>
-          <w:lang w:val="en-US"/>
-        </w:rPr>
-      </w:pPr>
-      <w:r>
-        <w:rPr>
-          <w:lang w:val="en-US"/>
-        </w:rPr>
-        <w:t>Measure throughput, delay, jitter, and packet loss.</w:t>
-      </w:r>
-    </w:p>
-    <w:p>
-      <w:pPr>
-        <w:numPr>
-          <w:ilvl w:val="0"/>
-          <w:numId w:val="1"/>
-        </w:numPr>
-        <w:rPr>
-          <w:lang w:val="en-US"/>
-        </w:rPr>
-      </w:pPr>
-      <w:r>
-        <w:rPr>
-          <w:lang w:val="en-US"/>
-        </w:rPr>
-        <w:t>Test with packet sizes from 128 to 1536 Bytes.</w:t>
-      </w:r>
-    </w:p>
-    <w:p>
-      <w:pPr>
-        <w:numPr>
-          <w:ilvl w:val="0"/>
-          <w:numId w:val="1"/>
-        </w:numPr>
-        <w:rPr>
-          <w:lang w:val="en-US"/>
-        </w:rPr>
-      </w:pPr>
-      <w:r>
-        <w:rPr>
-          <w:lang w:val="en-US"/>
-        </w:rPr>
-        <w:t>Require a minimum of ten runs per evaluation.</w:t>
-      </w:r>
-    </w:p>
-    <w:p>
-      <w:pPr>
-        <w:numPr>
-          <w:ilvl w:val="0"/>
-          <w:numId w:val="1"/>
-        </w:numPr>
-        <w:rPr>
-          <w:lang w:val="en-US"/>
-        </w:rPr>
-      </w:pPr>
-      <w:r>
-        <w:rPr>
-          <w:lang w:val="en-US"/>
-        </w:rPr>
-        <w:t>Follow the Software Testing Life Cycle (STLC) methodology.</w:t>
-      </w:r>
-    </w:p>
-    <w:p/>
-    <w:p>
-      <w:pPr>
-        <w:rPr>
-          <w:lang w:val="en-US"/>
-        </w:rPr>
-      </w:pPr>
-      <w:r>
-        <w:rPr>
-          <w:lang w:val="en-US"/>
-        </w:rPr>
-        <w:t xml:space="preserve">The objective is to evaluate the performance of </w:t>
+        <w:br/>
       </w:r>
       <w:r>
         <w:rPr>
           <w:lang w:val="en-US"/>
         </w:rPr>
-        <w:t>Linux OSes</w:t>
-      </w:r>
-      <w:r>
-        <w:rPr>
-          <w:lang w:val="en-US"/>
-        </w:rPr>
-        <w:t xml:space="preserve"> configured as software routers in a 4-computer network (2 clients, 2 routers/servers). The evaluation will: </w:t>
+        <w:t xml:space="preserve">The evaluation will: </w:t>
       </w:r>
     </w:p>
     <w:p>
@@ -172,14 +40,8 @@
           <w:ilvl w:val="0"/>
           <w:numId w:val="1"/>
         </w:numPr>
-        <w:rPr>
-          <w:lang w:val="en-US"/>
-        </w:rPr>
       </w:pPr>
       <w:r>
-        <w:rPr>
-          <w:lang w:val="en-US"/>
-        </w:rPr>
         <w:t>Use TCP and UDP protocols.</w:t>
       </w:r>
     </w:p>
@@ -189,14 +51,8 @@
           <w:ilvl w:val="0"/>
           <w:numId w:val="1"/>
         </w:numPr>
-        <w:rPr>
-          <w:lang w:val="en-US"/>
-        </w:rPr>
       </w:pPr>
       <w:r>
-        <w:rPr>
-          <w:lang w:val="en-US"/>
-        </w:rPr>
         <w:t>Test on both IPv4 and IPv6.</w:t>
       </w:r>
     </w:p>
@@ -206,14 +62,19 @@
           <w:ilvl w:val="0"/>
           <w:numId w:val="1"/>
         </w:numPr>
-        <w:rPr>
-          <w:lang w:val="en-US"/>
-        </w:rPr>
       </w:pPr>
       <w:r>
-        <w:rPr>
-          <w:lang w:val="en-US"/>
-        </w:rPr>
+        <w:t>Employ D-ITG for traffic generation.,</w:t>
+      </w:r>
+    </w:p>
+    <w:p>
+      <w:pPr>
+        <w:numPr>
+          <w:ilvl w:val="0"/>
+          <w:numId w:val="1"/>
+        </w:numPr>
+      </w:pPr>
+      <w:r>
         <w:t>Measure throughput, delay, jitter, and packet loss.</w:t>
       </w:r>
     </w:p>
@@ -223,33 +84,9 @@
           <w:ilvl w:val="0"/>
           <w:numId w:val="1"/>
         </w:numPr>
-        <w:rPr>
-          <w:lang w:val="en-US"/>
-        </w:rPr>
       </w:pPr>
       <w:r>
-        <w:rPr>
-          <w:lang w:val="en-US"/>
-        </w:rPr>
-        <w:t>P</w:t>
-      </w:r>
-      <w:r>
-        <w:rPr>
-          <w:lang w:val="en-US"/>
-        </w:rPr>
-        <w:t>acket sizes</w:t>
-      </w:r>
-      <w:r>
-        <w:rPr>
-          <w:lang w:val="en-US"/>
-        </w:rPr>
-        <w:t>:</w:t>
-      </w:r>
-      <w:r>
-        <w:rPr>
-          <w:lang w:val="en-US"/>
-        </w:rPr>
-        <w:t xml:space="preserve"> 128 to 1536 Bytes.</w:t>
+        <w:t>Test with packet sizes ranging from 128 byes to 1536 bytes.</w:t>
       </w:r>
     </w:p>
     <w:p>
@@ -258,14 +95,8 @@
           <w:ilvl w:val="0"/>
           <w:numId w:val="1"/>
         </w:numPr>
-        <w:rPr>
-          <w:lang w:val="en-US"/>
-        </w:rPr>
       </w:pPr>
       <w:r>
-        <w:rPr>
-          <w:lang w:val="en-US"/>
-        </w:rPr>
         <w:t>Require a minimum of ten runs per evaluation.</w:t>
       </w:r>
     </w:p>
@@ -275,15 +106,9 @@
           <w:ilvl w:val="0"/>
           <w:numId w:val="1"/>
         </w:numPr>
-        <w:rPr>
-          <w:lang w:val="en-US"/>
-        </w:rPr>
       </w:pPr>
       <w:r>
-        <w:rPr>
-          <w:lang w:val="en-US"/>
-        </w:rPr>
-        <w:t>Follow the Software Testing Life Cycle (STLC) methodology</w:t>
+        <w:t>Follow the Software Testing Life Cycle (STLC) methodology.</w:t>
       </w:r>
     </w:p>
     <w:sectPr>
@@ -296,6 +121,56 @@
 </w:document>
 </file>
 
+<file path=word/endnotes.xml><?xml version="1.0" encoding="utf-8"?>
+<w:endnotes xmlns:wpc="http://schemas.microsoft.com/office/word/2010/wordprocessingCanvas" xmlns:cx="http://schemas.microsoft.com/office/drawing/2014/chartex" xmlns:cx1="http://schemas.microsoft.com/office/drawing/2015/9/8/chartex" xmlns:cx2="http://schemas.microsoft.com/office/drawing/2015/10/21/chartex" xmlns:cx3="http://schemas.microsoft.com/office/drawing/2016/5/9/chartex" xmlns:cx4="http://schemas.microsoft.com/office/drawing/2016/5/10/chartex" xmlns:cx5="http://schemas.microsoft.com/office/drawing/2016/5/11/chartex" xmlns:cx6="http://schemas.microsoft.com/office/drawing/2016/5/12/chartex" xmlns:cx7="http://schemas.microsoft.com/office/drawing/2016/5/13/chartex" xmlns:cx8="http://schemas.microsoft.com/office/drawing/2016/5/14/chartex" xmlns:mc="http://schemas.openxmlformats.org/markup-compatibility/2006" xmlns:aink="http://schemas.microsoft.com/office/drawing/2016/ink" xmlns:am3d="http://schemas.microsoft.com/office/drawing/2017/model3d" xmlns:o="urn:schemas-microsoft-com:office:office" xmlns:oel="http://schemas.microsoft.com/office/2019/extlst" xmlns:r="http://schemas.openxmlformats.org/officeDocument/2006/relationships" xmlns:m="http://schemas.openxmlformats.org/officeDocument/2006/math" xmlns:v="urn:schemas-microsoft-com:vml" xmlns:wp14="http://schemas.microsoft.com/office/word/2010/wordprocessingDrawing" xmlns:wp="http://schemas.openxmlformats.org/drawingml/2006/wordprocessingDrawing" xmlns:w10="urn:schemas-microsoft-com:office:word" xmlns:w="http://schemas.openxmlformats.org/wordprocessingml/2006/main" xmlns:w14="http://schemas.microsoft.com/office/word/2010/wordml" xmlns:w15="http://schemas.microsoft.com/office/word/2012/wordml" xmlns:w16cex="http://schemas.microsoft.com/office/word/2018/wordml/cex" xmlns:w16cid="http://schemas.microsoft.com/office/word/2016/wordml/cid" xmlns:w16="http://schemas.microsoft.com/office/word/2018/wordml" xmlns:w16du="http://schemas.microsoft.com/office/word/2023/wordml/word16du" xmlns:w16sdtdh="http://schemas.microsoft.com/office/word/2020/wordml/sdtdatahash" xmlns:w16sdtfl="http://schemas.microsoft.com/office/word/2024/wordml/sdtformatlock" xmlns:w16se="http://schemas.microsoft.com/office/word/2015/wordml/symex" xmlns:wpg="http://schemas.microsoft.com/office/word/2010/wordprocessingGroup" xmlns:wpi="http://schemas.microsoft.com/office/word/2010/wordprocessingInk" xmlns:wne="http://schemas.microsoft.com/office/word/2006/wordml" xmlns:wps="http://schemas.microsoft.com/office/word/2010/wordprocessingShape" mc:Ignorable="w14 w15 w16se w16cid w16 w16cex w16sdtdh w16sdtfl w16du wp14">
+  <w:endnote w:type="separator" w:id="-1">
+    <w:p>
+      <w:pPr>
+        <w:spacing w:after="0" w:line="240" w:lineRule="auto"/>
+      </w:pPr>
+      <w:r>
+        <w:separator/>
+      </w:r>
+    </w:p>
+  </w:endnote>
+  <w:endnote w:type="continuationSeparator" w:id="0">
+    <w:p>
+      <w:pPr>
+        <w:spacing w:after="0" w:line="240" w:lineRule="auto"/>
+      </w:pPr>
+      <w:r>
+        <w:continuationSeparator/>
+      </w:r>
+    </w:p>
+  </w:endnote>
+</w:endnotes>
+</file>
+
+<file path=word/footnotes.xml><?xml version="1.0" encoding="utf-8"?>
+<w:footnotes xmlns:wpc="http://schemas.microsoft.com/office/word/2010/wordprocessingCanvas" xmlns:cx="http://schemas.microsoft.com/office/drawing/2014/chartex" xmlns:cx1="http://schemas.microsoft.com/office/drawing/2015/9/8/chartex" xmlns:cx2="http://schemas.microsoft.com/office/drawing/2015/10/21/chartex" xmlns:cx3="http://schemas.microsoft.com/office/drawing/2016/5/9/chartex" xmlns:cx4="http://schemas.microsoft.com/office/drawing/2016/5/10/chartex" xmlns:cx5="http://schemas.microsoft.com/office/drawing/2016/5/11/chartex" xmlns:cx6="http://schemas.microsoft.com/office/drawing/2016/5/12/chartex" xmlns:cx7="http://schemas.microsoft.com/office/drawing/2016/5/13/chartex" xmlns:cx8="http://schemas.microsoft.com/office/drawing/2016/5/14/chartex" xmlns:mc="http://schemas.openxmlformats.org/markup-compatibility/2006" xmlns:aink="http://schemas.microsoft.com/office/drawing/2016/ink" xmlns:am3d="http://schemas.microsoft.com/office/drawing/2017/model3d" xmlns:o="urn:schemas-microsoft-com:office:office" xmlns:oel="http://schemas.microsoft.com/office/2019/extlst" xmlns:r="http://schemas.openxmlformats.org/officeDocument/2006/relationships" xmlns:m="http://schemas.openxmlformats.org/officeDocument/2006/math" xmlns:v="urn:schemas-microsoft-com:vml" xmlns:wp14="http://schemas.microsoft.com/office/word/2010/wordprocessingDrawing" xmlns:wp="http://schemas.openxmlformats.org/drawingml/2006/wordprocessingDrawing" xmlns:w10="urn:schemas-microsoft-com:office:word" xmlns:w="http://schemas.openxmlformats.org/wordprocessingml/2006/main" xmlns:w14="http://schemas.microsoft.com/office/word/2010/wordml" xmlns:w15="http://schemas.microsoft.com/office/word/2012/wordml" xmlns:w16cex="http://schemas.microsoft.com/office/word/2018/wordml/cex" xmlns:w16cid="http://schemas.microsoft.com/office/word/2016/wordml/cid" xmlns:w16="http://schemas.microsoft.com/office/word/2018/wordml" xmlns:w16du="http://schemas.microsoft.com/office/word/2023/wordml/word16du" xmlns:w16sdtdh="http://schemas.microsoft.com/office/word/2020/wordml/sdtdatahash" xmlns:w16sdtfl="http://schemas.microsoft.com/office/word/2024/wordml/sdtformatlock" xmlns:w16se="http://schemas.microsoft.com/office/word/2015/wordml/symex" xmlns:wpg="http://schemas.microsoft.com/office/word/2010/wordprocessingGroup" xmlns:wpi="http://schemas.microsoft.com/office/word/2010/wordprocessingInk" xmlns:wne="http://schemas.microsoft.com/office/word/2006/wordml" xmlns:wps="http://schemas.microsoft.com/office/word/2010/wordprocessingShape" mc:Ignorable="w14 w15 w16se w16cid w16 w16cex w16sdtdh w16sdtfl w16du wp14">
+  <w:footnote w:type="separator" w:id="-1">
+    <w:p>
+      <w:pPr>
+        <w:spacing w:after="0" w:line="240" w:lineRule="auto"/>
+      </w:pPr>
+      <w:r>
+        <w:separator/>
+      </w:r>
+    </w:p>
+  </w:footnote>
+  <w:footnote w:type="continuationSeparator" w:id="0">
+    <w:p>
+      <w:pPr>
+        <w:spacing w:after="0" w:line="240" w:lineRule="auto"/>
+      </w:pPr>
+      <w:r>
+        <w:continuationSeparator/>
+      </w:r>
+    </w:p>
+  </w:footnote>
+</w:footnotes>
+</file>
+
 <file path=word/numbering.xml><?xml version="1.0" encoding="utf-8"?>
 <w:numbering xmlns:wpc="http://schemas.microsoft.com/office/word/2010/wordprocessingCanvas" xmlns:cx="http://schemas.microsoft.com/office/drawing/2014/chartex" xmlns:cx1="http://schemas.microsoft.com/office/drawing/2015/9/8/chartex" xmlns:cx2="http://schemas.microsoft.com/office/drawing/2015/10/21/chartex" xmlns:cx3="http://schemas.microsoft.com/office/drawing/2016/5/9/chartex" xmlns:cx4="http://schemas.microsoft.com/office/drawing/2016/5/10/chartex" xmlns:cx5="http://schemas.microsoft.com/office/drawing/2016/5/11/chartex" xmlns:cx6="http://schemas.microsoft.com/office/drawing/2016/5/12/chartex" xmlns:cx7="http://schemas.microsoft.com/office/drawing/2016/5/13/chartex" xmlns:cx8="http://schemas.microsoft.com/office/drawing/2016/5/14/chartex" xmlns:mc="http://schemas.openxmlformats.org/markup-compatibility/2006" xmlns:aink="http://schemas.microsoft.com/office/drawing/2016/ink" xmlns:am3d="http://schemas.microsoft.com/office/drawing/2017/model3d" xmlns:o="urn:schemas-microsoft-com:office:office" xmlns:oel="http://schemas.microsoft.com/office/2019/extlst" xmlns:r="http://schemas.openxmlformats.org/officeDocument/2006/relationships" xmlns:m="http://schemas.openxmlformats.org/officeDocument/2006/math" xmlns:v="urn:schemas-microsoft-com:vml" xmlns:wp14="http://schemas.microsoft.com/office/word/2010/wordprocessingDrawing" xmlns:wp="http://schemas.openxmlformats.org/drawingml/2006/wordprocessingDrawing" xmlns:w10="urn:schemas-microsoft-com:office:word" xmlns:w="http://schemas.openxmlformats.org/wordprocessingml/2006/main" xmlns:w14="http://schemas.microsoft.com/office/word/2010/wordml" xmlns:w15="http://schemas.microsoft.com/office/word/2012/wordml" xmlns:w16cex="http://schemas.microsoft.com/office/word/2018/wordml/cex" xmlns:w16cid="http://schemas.microsoft.com/office/word/2016/wordml/cid" xmlns:w16="http://schemas.microsoft.com/office/word/2018/wordml" xmlns:w16du="http://schemas.microsoft.com/office/word/2023/wordml/word16du" xmlns:w16sdtdh="http://schemas.microsoft.com/office/word/2020/wordml/sdtdatahash" xmlns:w16sdtfl="http://schemas.microsoft.com/office/word/2024/wordml/sdtformatlock" xmlns:w16se="http://schemas.microsoft.com/office/word/2015/wordml/symex" xmlns:wpg="http://schemas.microsoft.com/office/word/2010/wordprocessingGroup" xmlns:wpi="http://schemas.microsoft.com/office/word/2010/wordprocessingInk" xmlns:wne="http://schemas.microsoft.com/office/word/2006/wordml" xmlns:wps="http://schemas.microsoft.com/office/word/2010/wordprocessingShape" mc:Ignorable="w14 w15 w16se w16cid w16 w16cex w16sdtdh w16sdtfl w16du wp14">
   <w:abstractNum w:abstractNumId="0" w15:restartNumberingAfterBreak="0">
@@ -560,6 +435,155 @@
     </w:lvl>
   </w:abstractNum>
   <w:abstractNum w:abstractNumId="2" w15:restartNumberingAfterBreak="0">
+    <w:nsid w:val="607B1BA0"/>
+    <w:multiLevelType w:val="multilevel"/>
+    <w:tmpl w:val="1B20F44A"/>
+    <w:lvl w:ilvl="0">
+      <w:start w:val="1"/>
+      <w:numFmt w:val="bullet"/>
+      <w:lvlText w:val=""/>
+      <w:lvlJc w:val="left"/>
+      <w:pPr>
+        <w:tabs>
+          <w:tab w:val="num" w:pos="720"/>
+        </w:tabs>
+        <w:ind w:left="720" w:hanging="360"/>
+      </w:pPr>
+      <w:rPr>
+        <w:rFonts w:ascii="Symbol" w:hAnsi="Symbol" w:hint="default"/>
+        <w:sz w:val="20"/>
+      </w:rPr>
+    </w:lvl>
+    <w:lvl w:ilvl="1" w:tentative="1">
+      <w:start w:val="1"/>
+      <w:numFmt w:val="bullet"/>
+      <w:lvlText w:val="o"/>
+      <w:lvlJc w:val="left"/>
+      <w:pPr>
+        <w:tabs>
+          <w:tab w:val="num" w:pos="1440"/>
+        </w:tabs>
+        <w:ind w:left="1440" w:hanging="360"/>
+      </w:pPr>
+      <w:rPr>
+        <w:rFonts w:ascii="Courier New" w:hAnsi="Courier New" w:hint="default"/>
+        <w:sz w:val="20"/>
+      </w:rPr>
+    </w:lvl>
+    <w:lvl w:ilvl="2" w:tentative="1">
+      <w:start w:val="1"/>
+      <w:numFmt w:val="bullet"/>
+      <w:lvlText w:val=""/>
+      <w:lvlJc w:val="left"/>
+      <w:pPr>
+        <w:tabs>
+          <w:tab w:val="num" w:pos="2160"/>
+        </w:tabs>
+        <w:ind w:left="2160" w:hanging="360"/>
+      </w:pPr>
+      <w:rPr>
+        <w:rFonts w:ascii="Wingdings" w:hAnsi="Wingdings" w:hint="default"/>
+        <w:sz w:val="20"/>
+      </w:rPr>
+    </w:lvl>
+    <w:lvl w:ilvl="3" w:tentative="1">
+      <w:start w:val="1"/>
+      <w:numFmt w:val="bullet"/>
+      <w:lvlText w:val=""/>
+      <w:lvlJc w:val="left"/>
+      <w:pPr>
+        <w:tabs>
+          <w:tab w:val="num" w:pos="2880"/>
+        </w:tabs>
+        <w:ind w:left="2880" w:hanging="360"/>
+      </w:pPr>
+      <w:rPr>
+        <w:rFonts w:ascii="Wingdings" w:hAnsi="Wingdings" w:hint="default"/>
+        <w:sz w:val="20"/>
+      </w:rPr>
+    </w:lvl>
+    <w:lvl w:ilvl="4" w:tentative="1">
+      <w:start w:val="1"/>
+      <w:numFmt w:val="bullet"/>
+      <w:lvlText w:val=""/>
+      <w:lvlJc w:val="left"/>
+      <w:pPr>
+        <w:tabs>
+          <w:tab w:val="num" w:pos="3600"/>
+        </w:tabs>
+        <w:ind w:left="3600" w:hanging="360"/>
+      </w:pPr>
+      <w:rPr>
+        <w:rFonts w:ascii="Wingdings" w:hAnsi="Wingdings" w:hint="default"/>
+        <w:sz w:val="20"/>
+      </w:rPr>
+    </w:lvl>
+    <w:lvl w:ilvl="5" w:tentative="1">
+      <w:start w:val="1"/>
+      <w:numFmt w:val="bullet"/>
+      <w:lvlText w:val=""/>
+      <w:lvlJc w:val="left"/>
+      <w:pPr>
+        <w:tabs>
+          <w:tab w:val="num" w:pos="4320"/>
+        </w:tabs>
+        <w:ind w:left="4320" w:hanging="360"/>
+      </w:pPr>
+      <w:rPr>
+        <w:rFonts w:ascii="Wingdings" w:hAnsi="Wingdings" w:hint="default"/>
+        <w:sz w:val="20"/>
+      </w:rPr>
+    </w:lvl>
+    <w:lvl w:ilvl="6" w:tentative="1">
+      <w:start w:val="1"/>
+      <w:numFmt w:val="bullet"/>
+      <w:lvlText w:val=""/>
+      <w:lvlJc w:val="left"/>
+      <w:pPr>
+        <w:tabs>
+          <w:tab w:val="num" w:pos="5040"/>
+        </w:tabs>
+        <w:ind w:left="5040" w:hanging="360"/>
+      </w:pPr>
+      <w:rPr>
+        <w:rFonts w:ascii="Wingdings" w:hAnsi="Wingdings" w:hint="default"/>
+        <w:sz w:val="20"/>
+      </w:rPr>
+    </w:lvl>
+    <w:lvl w:ilvl="7" w:tentative="1">
+      <w:start w:val="1"/>
+      <w:numFmt w:val="bullet"/>
+      <w:lvlText w:val=""/>
+      <w:lvlJc w:val="left"/>
+      <w:pPr>
+        <w:tabs>
+          <w:tab w:val="num" w:pos="5760"/>
+        </w:tabs>
+        <w:ind w:left="5760" w:hanging="360"/>
+      </w:pPr>
+      <w:rPr>
+        <w:rFonts w:ascii="Wingdings" w:hAnsi="Wingdings" w:hint="default"/>
+        <w:sz w:val="20"/>
+      </w:rPr>
+    </w:lvl>
+    <w:lvl w:ilvl="8" w:tentative="1">
+      <w:start w:val="1"/>
+      <w:numFmt w:val="bullet"/>
+      <w:lvlText w:val=""/>
+      <w:lvlJc w:val="left"/>
+      <w:pPr>
+        <w:tabs>
+          <w:tab w:val="num" w:pos="6480"/>
+        </w:tabs>
+        <w:ind w:left="6480" w:hanging="360"/>
+      </w:pPr>
+      <w:rPr>
+        <w:rFonts w:ascii="Wingdings" w:hAnsi="Wingdings" w:hint="default"/>
+        <w:sz w:val="20"/>
+      </w:rPr>
+    </w:lvl>
+  </w:abstractNum>
+  <w:abstractNum w:abstractNumId="3" w15:restartNumberingAfterBreak="0">
     <w:nsid w:val="6A3A7320"/>
     <w:multiLevelType w:val="multilevel"/>
     <w:tmpl w:val="E8A217E2"/>
@@ -709,13 +733,16 @@
     </w:lvl>
   </w:abstractNum>
   <w:num w:numId="1" w16cid:durableId="1237590035">
-    <w:abstractNumId w:val="2"/>
+    <w:abstractNumId w:val="3"/>
   </w:num>
   <w:num w:numId="2" w16cid:durableId="914704524">
     <w:abstractNumId w:val="1"/>
   </w:num>
   <w:num w:numId="3" w16cid:durableId="1412004048">
     <w:abstractNumId w:val="0"/>
+  </w:num>
+  <w:num w:numId="4" w16cid:durableId="609241663">
+    <w:abstractNumId w:val="2"/>
   </w:num>
 </w:numbering>
 </file>
@@ -1327,7 +1354,6 @@
   <w:style w:type="character" w:default="1" w:styleId="DefaultParagraphFont">
     <w:name w:val="Default Paragraph Font"/>
     <w:uiPriority w:val="1"/>
-    <w:semiHidden/>
     <w:unhideWhenUsed/>
   </w:style>
   <w:style w:type="table" w:default="1" w:styleId="TableNormal">
@@ -1652,6 +1678,56 @@
       <w:smallCaps/>
       <w:color w:val="0F4761" w:themeColor="accent1" w:themeShade="BF"/>
       <w:spacing w:val="5"/>
+    </w:rPr>
+  </w:style>
+  <w:style w:type="paragraph" w:styleId="Header">
+    <w:name w:val="header"/>
+    <w:basedOn w:val="Normal"/>
+    <w:link w:val="HeaderChar"/>
+    <w:uiPriority w:val="99"/>
+    <w:unhideWhenUsed/>
+    <w:rsid w:val="00575C9D"/>
+    <w:pPr>
+      <w:tabs>
+        <w:tab w:val="center" w:pos="4513"/>
+        <w:tab w:val="right" w:pos="9026"/>
+      </w:tabs>
+      <w:spacing w:after="0" w:line="240" w:lineRule="auto"/>
+    </w:pPr>
+  </w:style>
+  <w:style w:type="character" w:customStyle="1" w:styleId="HeaderChar">
+    <w:name w:val="Header Char"/>
+    <w:basedOn w:val="DefaultParagraphFont"/>
+    <w:link w:val="Header"/>
+    <w:uiPriority w:val="99"/>
+    <w:rsid w:val="00575C9D"/>
+    <w:rPr>
+      <w:lang w:val="en-NZ"/>
+    </w:rPr>
+  </w:style>
+  <w:style w:type="paragraph" w:styleId="Footer">
+    <w:name w:val="footer"/>
+    <w:basedOn w:val="Normal"/>
+    <w:link w:val="FooterChar"/>
+    <w:uiPriority w:val="99"/>
+    <w:unhideWhenUsed/>
+    <w:rsid w:val="00575C9D"/>
+    <w:pPr>
+      <w:tabs>
+        <w:tab w:val="center" w:pos="4513"/>
+        <w:tab w:val="right" w:pos="9026"/>
+      </w:tabs>
+      <w:spacing w:after="0" w:line="240" w:lineRule="auto"/>
+    </w:pPr>
+  </w:style>
+  <w:style w:type="character" w:customStyle="1" w:styleId="FooterChar">
+    <w:name w:val="Footer Char"/>
+    <w:basedOn w:val="DefaultParagraphFont"/>
+    <w:link w:val="Footer"/>
+    <w:uiPriority w:val="99"/>
+    <w:rsid w:val="00575C9D"/>
+    <w:rPr>
+      <w:lang w:val="en-NZ"/>
     </w:rPr>
   </w:style>
 </w:styles>

</xml_diff>